<commit_message>
Updated tutorial to reflect preliminary Windows support
</commit_message>
<xml_diff>
--- a/doc/tutorial.docx
+++ b/doc/tutorial.docx
@@ -7,7 +7,15 @@
         <w:pStyle w:val="Heading1"/>
       </w:pPr>
       <w:r>
-        <w:t>Tutorial for LTLMoP Tool</w:t>
+        <w:t xml:space="preserve">Tutorial for </w:t>
+      </w:r>
+      <w:proofErr w:type="spellStart"/>
+      <w:r>
+        <w:t>LTLMoP</w:t>
+      </w:r>
+      <w:proofErr w:type="spellEnd"/>
+      <w:r>
+        <w:t xml:space="preserve"> Tool</w:t>
       </w:r>
       <w:r>
         <w:t>b</w:t>
@@ -16,7 +24,16 @@
         <w:t>ox</w:t>
       </w:r>
       <w:r>
-        <w:t xml:space="preserve"> -- DRAFT</w:t>
+        <w:t xml:space="preserve"> </w:t>
+      </w:r>
+      <w:r>
+        <w:t>–</w:t>
+      </w:r>
+      <w:r>
+        <w:t xml:space="preserve"> DRAFT</w:t>
+      </w:r>
+      <w:r>
+        <w:t xml:space="preserve"> v2</w:t>
       </w:r>
     </w:p>
     <w:p>
@@ -26,9 +43,11 @@
       <w:r>
         <w:t xml:space="preserve">is a tutorial for the </w:t>
       </w:r>
+      <w:proofErr w:type="spellStart"/>
       <w:r>
         <w:t>LTLMoP</w:t>
       </w:r>
+      <w:proofErr w:type="spellEnd"/>
       <w:r>
         <w:t xml:space="preserve"> (Linear Temporal Logic for Mission Planning)</w:t>
       </w:r>
@@ -72,8 +91,13 @@
           <w:t>gj56@cornell.edu</w:t>
         </w:r>
       </w:hyperlink>
-      <w:r>
-        <w:t xml:space="preserve"> ).</w:t>
+      <w:proofErr w:type="gramStart"/>
+      <w:r>
+        <w:t xml:space="preserve"> )</w:t>
+      </w:r>
+      <w:proofErr w:type="gramEnd"/>
+      <w:r>
+        <w:t>.</w:t>
       </w:r>
     </w:p>
     <w:p>
@@ -95,14 +119,42 @@
         <w:t>Currently,</w:t>
       </w:r>
       <w:r>
-        <w:t xml:space="preserve"> LTLMoP is only supported on Linux</w:t>
-      </w:r>
-      <w:r>
-        <w:t xml:space="preserve"> (tested with Ubuntu) and OS X.</w:t>
-      </w:r>
-      <w:r>
         <w:t xml:space="preserve"> </w:t>
       </w:r>
+      <w:proofErr w:type="spellStart"/>
+      <w:r>
+        <w:t>LTLMoP</w:t>
+      </w:r>
+      <w:proofErr w:type="spellEnd"/>
+      <w:r>
+        <w:t xml:space="preserve"> is </w:t>
+      </w:r>
+      <w:r>
+        <w:t>s</w:t>
+      </w:r>
+      <w:r>
+        <w:t>upported on Linux</w:t>
+      </w:r>
+      <w:r>
+        <w:t xml:space="preserve"> (tested with </w:t>
+      </w:r>
+      <w:proofErr w:type="spellStart"/>
+      <w:r>
+        <w:t>Ubuntu</w:t>
+      </w:r>
+      <w:proofErr w:type="spellEnd"/>
+      <w:r>
+        <w:t>), OS X, and Windows</w:t>
+      </w:r>
+      <w:r>
+        <w:rPr>
+          <w:rStyle w:val="FootnoteReference"/>
+        </w:rPr>
+        <w:footnoteReference w:id="0"/>
+      </w:r>
+      <w:r>
+        <w:t xml:space="preserve"> (tested with XP).  </w:t>
+      </w:r>
     </w:p>
     <w:p>
       <w:r>
@@ -112,7 +164,15 @@
         <w:t>f dependencies that must be in</w:t>
       </w:r>
       <w:r>
-        <w:t>stalled before you can run LTLMoP. In order of necessity, they are: </w:t>
+        <w:t xml:space="preserve">stalled before you can run </w:t>
+      </w:r>
+      <w:proofErr w:type="spellStart"/>
+      <w:r>
+        <w:t>LTLMoP</w:t>
+      </w:r>
+      <w:proofErr w:type="spellEnd"/>
+      <w:r>
+        <w:t>. In order of necessity, they are: </w:t>
       </w:r>
     </w:p>
     <w:p>
@@ -122,48 +182,41 @@
           <w:ilvl w:val="0"/>
           <w:numId w:val="1"/>
         </w:numPr>
-      </w:pPr>
-      <w:r>
-        <w:t>Python (</w:t>
-      </w:r>
-      <w:r>
-        <w:fldChar w:fldCharType="begin"/>
-      </w:r>
-      <w:r>
-        <w:instrText>HYPERLINK "http://www.python.org" \t "_blank"</w:instrText>
-      </w:r>
-      <w:r>
-        <w:fldChar w:fldCharType="separate"/>
-      </w:r>
-      <w:r>
-        <w:t>http://www.python.org</w:t>
-      </w:r>
-      <w:r>
-        <w:fldChar w:fldCharType="end"/>
-      </w:r>
-      <w:r>
-        <w:t>/</w:t>
-      </w:r>
-      <w:r>
-        <w:t>) </w:t>
-      </w:r>
+        <w:spacing w:after="0"/>
+      </w:pPr>
+      <w:r>
+        <w:t>An SVN client</w:t>
+      </w:r>
+    </w:p>
+    <w:p>
+      <w:pPr>
+        <w:spacing w:after="0"/>
+        <w:ind w:left="1440"/>
+      </w:pPr>
+      <w:r>
+        <w:t xml:space="preserve">Most versions of Linux come with an SVN client installed.  For Windows, we recommend </w:t>
+      </w:r>
+      <w:proofErr w:type="spellStart"/>
+      <w:r>
+        <w:t>TortoiseSVN</w:t>
+      </w:r>
+      <w:proofErr w:type="spellEnd"/>
       <w:r>
         <w:t xml:space="preserve"> </w:t>
       </w:r>
-    </w:p>
-    <w:p>
-      <w:pPr>
-        <w:pStyle w:val="ListParagraph"/>
-        <w:ind w:left="1440"/>
-      </w:pPr>
-      <w:r>
-        <w:t>Most version</w:t>
-      </w:r>
-      <w:r>
-        <w:t>s of Linux come</w:t>
-      </w:r>
-      <w:r>
-        <w:t xml:space="preserve"> with Python.</w:t>
+      <w:r>
+        <w:t>(</w:t>
+      </w:r>
+      <w:hyperlink r:id="rId9" w:history="1">
+        <w:r>
+          <w:rPr>
+            <w:rStyle w:val="Hyperlink"/>
+          </w:rPr>
+          <w:t>http://tortoisesvn.net/downloads</w:t>
+        </w:r>
+      </w:hyperlink>
+      <w:r>
+        <w:t>).</w:t>
       </w:r>
     </w:p>
     <w:p>
@@ -173,39 +226,25 @@
           <w:ilvl w:val="0"/>
           <w:numId w:val="1"/>
         </w:numPr>
-      </w:pPr>
-      <w:r>
-        <w:t>wxPython (</w:t>
-      </w:r>
-      <w:r>
-        <w:fldChar w:fldCharType="begin"/>
-      </w:r>
-      <w:r>
-        <w:instrText>HYPERLINK "http://wxpython.org" \t "_blank"</w:instrText>
-      </w:r>
-      <w:r>
-        <w:fldChar w:fldCharType="separate"/>
-      </w:r>
-      <w:r>
-        <w:t>http://wxpython.org</w:t>
-      </w:r>
-      <w:r>
-        <w:fldChar w:fldCharType="end"/>
-      </w:r>
-      <w:r>
-        <w:t>/) </w:t>
-      </w:r>
-      <w:r>
-        <w:t xml:space="preserve"> </w:t>
-      </w:r>
-    </w:p>
-    <w:p>
-      <w:pPr>
-        <w:pStyle w:val="ListParagraph"/>
+        <w:spacing w:after="0"/>
+      </w:pPr>
+      <w:r>
+        <w:t>A Java Runtime Environment (JRE)</w:t>
+      </w:r>
+    </w:p>
+    <w:p>
+      <w:pPr>
+        <w:spacing w:after="0"/>
         <w:ind w:left="1440"/>
       </w:pPr>
       <w:r>
-        <w:t>A cross-platform GUI library. </w:t>
+        <w:t xml:space="preserve">This may already be installed on your computer; otherwise, see </w:t>
+      </w:r>
+      <w:r>
+        <w:t>http://www.</w:t>
+      </w:r>
+      <w:r>
+        <w:t>java.com/en/download/manual.jsp</w:t>
       </w:r>
     </w:p>
     <w:p>
@@ -217,49 +256,37 @@
         </w:numPr>
       </w:pPr>
       <w:r>
-        <w:t>NumPy (</w:t>
+        <w:t>Python</w:t>
+      </w:r>
+      <w:r>
+        <w:t xml:space="preserve"> 2.x</w:t>
+      </w:r>
+      <w:r>
+        <w:t xml:space="preserve"> (</w:t>
       </w:r>
       <w:r>
         <w:fldChar w:fldCharType="begin"/>
       </w:r>
       <w:r>
-        <w:instrText>HYPERLINK "http://numpy.scipy.org" \t "_blank"</w:instrText>
+        <w:instrText>HYPERLINK "http://www.python.org" \t "_blank"</w:instrText>
       </w:r>
       <w:r>
         <w:fldChar w:fldCharType="separate"/>
       </w:r>
       <w:r>
-        <w:t>http://numpy.scipy.org</w:t>
+        <w:t>http://www.python.org</w:t>
       </w:r>
       <w:r>
         <w:fldChar w:fldCharType="end"/>
       </w:r>
       <w:r>
-        <w:t>/) </w:t>
-      </w:r>
-      <w:r>
-        <w:t xml:space="preserve">and </w:t>
-      </w:r>
-      <w:r>
-        <w:t>SciPy (</w:t>
-      </w:r>
-      <w:r>
-        <w:fldChar w:fldCharType="begin"/>
-      </w:r>
-      <w:r>
-        <w:instrText>HYPERLINK "http://www.scipy.org" \t "_blank"</w:instrText>
-      </w:r>
-      <w:r>
-        <w:fldChar w:fldCharType="separate"/>
-      </w:r>
-      <w:r>
-        <w:t>http://www.scipy.org</w:t>
-      </w:r>
-      <w:r>
-        <w:fldChar w:fldCharType="end"/>
-      </w:r>
-      <w:r>
-        <w:t>/) </w:t>
+        <w:t>/</w:t>
+      </w:r>
+      <w:r>
+        <w:t>) </w:t>
+      </w:r>
+      <w:r>
+        <w:t xml:space="preserve"> </w:t>
       </w:r>
     </w:p>
     <w:p>
@@ -268,13 +295,22 @@
         <w:ind w:left="1440"/>
       </w:pPr>
       <w:r>
-        <w:t>Python libraries that provide matrix o</w:t>
-      </w:r>
-      <w:r>
-        <w:t>perations and optimization rou</w:t>
-      </w:r>
-      <w:r>
-        <w:t>tines. </w:t>
+        <w:t>Most version</w:t>
+      </w:r>
+      <w:r>
+        <w:t>s of Linux come</w:t>
+      </w:r>
+      <w:r>
+        <w:t xml:space="preserve"> with Python.</w:t>
+      </w:r>
+      <w:r>
+        <w:t xml:space="preserve">  For Windows, an installer is available: </w:t>
+      </w:r>
+      <w:r>
+        <w:t>http://www.pyth</w:t>
+      </w:r>
+      <w:r>
+        <w:t>on.org/download/releases/2.6.5/.</w:t>
       </w:r>
     </w:p>
     <w:p>
@@ -285,26 +321,36 @@
           <w:numId w:val="1"/>
         </w:numPr>
       </w:pPr>
-      <w:r>
-        <w:t>Player/Stage (</w:t>
+      <w:proofErr w:type="spellStart"/>
+      <w:proofErr w:type="gramStart"/>
+      <w:r>
+        <w:t>wxPython</w:t>
+      </w:r>
+      <w:proofErr w:type="spellEnd"/>
+      <w:proofErr w:type="gramEnd"/>
+      <w:r>
+        <w:t xml:space="preserve"> (</w:t>
       </w:r>
       <w:r>
         <w:fldChar w:fldCharType="begin"/>
       </w:r>
       <w:r>
-        <w:instrText>HYPERLINK "http://playerstage.sourceforge.net" \t "_blank"</w:instrText>
+        <w:instrText>HYPERLINK "http://wxpython.org" \t "_blank"</w:instrText>
       </w:r>
       <w:r>
         <w:fldChar w:fldCharType="separate"/>
       </w:r>
       <w:r>
-        <w:t>http://playerstage.sourceforge.net</w:t>
+        <w:t>http://wxpython.org</w:t>
       </w:r>
       <w:r>
         <w:fldChar w:fldCharType="end"/>
       </w:r>
       <w:r>
         <w:t>/) </w:t>
+      </w:r>
+      <w:r>
+        <w:t xml:space="preserve"> </w:t>
       </w:r>
     </w:p>
     <w:p>
@@ -312,22 +358,13 @@
         <w:pStyle w:val="ListParagraph"/>
         <w:ind w:left="1440"/>
       </w:pPr>
-      <w:r>
-        <w:t>For simulation and connection to Player-enabled robots. Be sure that the Python Player bindings are also built and installed.</w:t>
-      </w:r>
-    </w:p>
-    <w:p>
-      <w:r>
-        <w:t xml:space="preserve">Also, </w:t>
-      </w:r>
-      <w:r>
-        <w:rPr>
-          <w:u w:val="single"/>
-        </w:rPr>
-        <w:t>optionally</w:t>
-      </w:r>
-      <w:r>
-        <w:t>: </w:t>
+      <w:proofErr w:type="gramStart"/>
+      <w:r>
+        <w:t>A cross-platform GUI library.</w:t>
+      </w:r>
+      <w:proofErr w:type="gramEnd"/>
+      <w:r>
+        <w:t> </w:t>
       </w:r>
     </w:p>
     <w:p>
@@ -338,20 +375,25 @@
           <w:numId w:val="1"/>
         </w:numPr>
       </w:pPr>
-      <w:r>
-        <w:t>Dotty (</w:t>
+      <w:proofErr w:type="spellStart"/>
+      <w:r>
+        <w:t>NumPy</w:t>
+      </w:r>
+      <w:proofErr w:type="spellEnd"/>
+      <w:r>
+        <w:t xml:space="preserve"> (</w:t>
       </w:r>
       <w:r>
         <w:fldChar w:fldCharType="begin"/>
       </w:r>
       <w:r>
-        <w:instrText>HYPERLINK "http://www.graphviz.org" \t "_blank"</w:instrText>
+        <w:instrText>HYPERLINK "http://numpy.scipy.org" \t "_blank"</w:instrText>
       </w:r>
       <w:r>
         <w:fldChar w:fldCharType="separate"/>
       </w:r>
       <w:r>
-        <w:t>http://www.graphviz.org</w:t>
+        <w:t>http://numpy.scipy.org</w:t>
       </w:r>
       <w:r>
         <w:fldChar w:fldCharType="end"/>
@@ -360,15 +402,53 @@
         <w:t>/) </w:t>
       </w:r>
       <w:r>
-        <w:t xml:space="preserve"> </w:t>
-      </w:r>
-    </w:p>
-    <w:p>
-      <w:pPr>
-        <w:ind w:left="1080"/>
-      </w:pPr>
-      <w:r>
-        <w:t>Used to visualize automata. </w:t>
+        <w:t xml:space="preserve">and </w:t>
+      </w:r>
+      <w:proofErr w:type="spellStart"/>
+      <w:r>
+        <w:t>SciPy</w:t>
+      </w:r>
+      <w:proofErr w:type="spellEnd"/>
+      <w:r>
+        <w:t xml:space="preserve"> (</w:t>
+      </w:r>
+      <w:r>
+        <w:fldChar w:fldCharType="begin"/>
+      </w:r>
+      <w:r>
+        <w:instrText>HYPERLINK "http://www.scipy.org" \t "_blank"</w:instrText>
+      </w:r>
+      <w:r>
+        <w:fldChar w:fldCharType="separate"/>
+      </w:r>
+      <w:r>
+        <w:t>http://www.scipy.org</w:t>
+      </w:r>
+      <w:r>
+        <w:fldChar w:fldCharType="end"/>
+      </w:r>
+      <w:r>
+        <w:t>/) </w:t>
+      </w:r>
+    </w:p>
+    <w:p>
+      <w:pPr>
+        <w:pStyle w:val="ListParagraph"/>
+        <w:ind w:left="1440"/>
+      </w:pPr>
+      <w:proofErr w:type="gramStart"/>
+      <w:r>
+        <w:t>Python libraries that provide matrix o</w:t>
+      </w:r>
+      <w:r>
+        <w:t>perations and optimization rou</w:t>
+      </w:r>
+      <w:r>
+        <w:t>tines.</w:t>
+      </w:r>
+      <w:proofErr w:type="gramEnd"/>
+      <w:r>
+        <w:t> </w:t>
       </w:r>
     </w:p>
     <w:p>
@@ -380,7 +460,90 @@
         </w:numPr>
       </w:pPr>
       <w:r>
-        <w:t xml:space="preserve">wxGlade (http://wxglade.sourceforge.net/) </w:t>
+        <w:t>Player/Stage (</w:t>
+      </w:r>
+      <w:r>
+        <w:fldChar w:fldCharType="begin"/>
+      </w:r>
+      <w:r>
+        <w:instrText>HYPERLINK "http://playerstage.sourceforge.net" \t "_blank"</w:instrText>
+      </w:r>
+      <w:r>
+        <w:fldChar w:fldCharType="separate"/>
+      </w:r>
+      <w:r>
+        <w:t>http://playerstage.sourceforge.net</w:t>
+      </w:r>
+      <w:r>
+        <w:fldChar w:fldCharType="end"/>
+      </w:r>
+      <w:r>
+        <w:t>/) </w:t>
+      </w:r>
+    </w:p>
+    <w:p>
+      <w:pPr>
+        <w:pStyle w:val="ListParagraph"/>
+        <w:ind w:left="1440"/>
+      </w:pPr>
+      <w:r>
+        <w:t>For simulation and connection to Player-enabled robots. Be sure that the Python Player bindings are also built and installed</w:t>
+      </w:r>
+      <w:r>
+        <w:t xml:space="preserve"> (if compiling from source, this will be visible in the output of the configure script; if installing from a package manager, it’s probably already enabled)</w:t>
+      </w:r>
+      <w:r>
+        <w:t>.</w:t>
+      </w:r>
+      <w:r>
+        <w:t xml:space="preserve">  We recommend that you use 2.0.x versions.</w:t>
+      </w:r>
+    </w:p>
+    <w:p>
+      <w:r>
+        <w:t xml:space="preserve">Also, </w:t>
+      </w:r>
+      <w:r>
+        <w:rPr>
+          <w:u w:val="single"/>
+        </w:rPr>
+        <w:t>optionally</w:t>
+      </w:r>
+      <w:r>
+        <w:t>: </w:t>
+      </w:r>
+    </w:p>
+    <w:p>
+      <w:pPr>
+        <w:pStyle w:val="ListParagraph"/>
+        <w:numPr>
+          <w:ilvl w:val="0"/>
+          <w:numId w:val="1"/>
+        </w:numPr>
+      </w:pPr>
+      <w:r>
+        <w:t>Dotty (</w:t>
+      </w:r>
+      <w:r>
+        <w:fldChar w:fldCharType="begin"/>
+      </w:r>
+      <w:r>
+        <w:instrText>HYPERLINK "http://www.graphviz.org" \t "_blank"</w:instrText>
+      </w:r>
+      <w:r>
+        <w:fldChar w:fldCharType="separate"/>
+      </w:r>
+      <w:r>
+        <w:t>http://www.graphviz.org</w:t>
+      </w:r>
+      <w:r>
+        <w:fldChar w:fldCharType="end"/>
+      </w:r>
+      <w:r>
+        <w:t>/) </w:t>
+      </w:r>
+      <w:r>
+        <w:t xml:space="preserve"> </w:t>
       </w:r>
     </w:p>
     <w:p>
@@ -388,17 +551,72 @@
         <w:ind w:left="1080"/>
       </w:pPr>
       <w:r>
+        <w:t>Used to visualize automata. </w:t>
+      </w:r>
+    </w:p>
+    <w:p>
+      <w:pPr>
+        <w:pStyle w:val="ListParagraph"/>
+        <w:numPr>
+          <w:ilvl w:val="0"/>
+          <w:numId w:val="1"/>
+        </w:numPr>
+      </w:pPr>
+      <w:proofErr w:type="spellStart"/>
+      <w:proofErr w:type="gramStart"/>
+      <w:r>
+        <w:t>wxGlade</w:t>
+      </w:r>
+      <w:proofErr w:type="spellEnd"/>
+      <w:proofErr w:type="gramEnd"/>
+      <w:r>
+        <w:t xml:space="preserve"> (http://wxglade.sourceforge.net/) </w:t>
+      </w:r>
+    </w:p>
+    <w:p>
+      <w:pPr>
+        <w:ind w:left="1080"/>
+      </w:pPr>
+      <w:r>
         <w:t xml:space="preserve">For developing the Specification Editor GUI </w:t>
       </w:r>
     </w:p>
     <w:p>
-      <w:r>
-        <w:t xml:space="preserve">Download the latest version of LTLMoP from </w:t>
+      <w:pPr>
+        <w:pStyle w:val="ListParagraph"/>
+        <w:numPr>
+          <w:ilvl w:val="0"/>
+          <w:numId w:val="1"/>
+        </w:numPr>
+      </w:pPr>
+      <w:r>
+        <w:t xml:space="preserve">Java JDK </w:t>
+      </w:r>
+    </w:p>
+    <w:p>
+      <w:pPr>
+        <w:ind w:left="1080"/>
+      </w:pPr>
+      <w:r>
+        <w:t>For recompiling the automaton synthesis code, if you wish to alter it</w:t>
+      </w:r>
+    </w:p>
+    <w:p>
+      <w:r>
+        <w:t xml:space="preserve">Download the latest version of </w:t>
+      </w:r>
+      <w:proofErr w:type="spellStart"/>
+      <w:r>
+        <w:t>LTLMoP</w:t>
+      </w:r>
+      <w:proofErr w:type="spellEnd"/>
+      <w:r>
+        <w:t xml:space="preserve"> from </w:t>
       </w:r>
       <w:r>
         <w:t>SVN (</w:t>
       </w:r>
-      <w:hyperlink r:id="rId8" w:history="1">
+      <w:hyperlink r:id="rId10" w:history="1">
         <w:r>
           <w:t>http://code.google.com/p/ltlmop/source/checkout</w:t>
         </w:r>
@@ -406,17 +624,63 @@
       <w:r>
         <w:t>)</w:t>
       </w:r>
+      <w:r>
+        <w:t>.</w:t>
+      </w:r>
+    </w:p>
+    <w:p>
+      <w:pPr>
+        <w:ind w:left="720"/>
+      </w:pPr>
+      <w:r>
+        <w:t xml:space="preserve">On Linux/OS X: From a terminal, run </w:t>
+      </w:r>
+      <w:proofErr w:type="spellStart"/>
+      <w:r>
+        <w:t>svn</w:t>
+      </w:r>
+      <w:proofErr w:type="spellEnd"/>
+      <w:r>
+        <w:t xml:space="preserve"> co </w:t>
+      </w:r>
+      <w:r>
+        <w:t>http://ltlmop.googlecode.com/svn/trunk/</w:t>
+      </w:r>
+      <w:r>
+        <w:t xml:space="preserve"> </w:t>
+      </w:r>
+      <w:proofErr w:type="spellStart"/>
+      <w:r>
+        <w:t>ltlmop-svn</w:t>
+      </w:r>
+      <w:proofErr w:type="spellEnd"/>
+    </w:p>
+    <w:p>
+      <w:pPr>
+        <w:ind w:left="720"/>
+      </w:pPr>
+      <w:r>
+        <w:t xml:space="preserve">On Windows: </w:t>
+      </w:r>
+      <w:r>
+        <w:t>Create a folder somewhere, right-click on it and do an SVN checkout of http://ltlmop.googlecode.com/svn/trunk/</w:t>
+      </w:r>
     </w:p>
     <w:p>
       <w:pPr>
         <w:pStyle w:val="Heading2"/>
       </w:pPr>
       <w:r>
-        <w:t>Using LTLMo</w:t>
+        <w:t xml:space="preserve">Using </w:t>
+      </w:r>
+      <w:proofErr w:type="spellStart"/>
+      <w:r>
+        <w:t>LTLMo</w:t>
       </w:r>
       <w:r>
         <w:t>P</w:t>
       </w:r>
+      <w:proofErr w:type="spellEnd"/>
       <w:r>
         <w:t>:</w:t>
       </w:r>
@@ -442,12 +706,19 @@
       <w:r>
         <w:t xml:space="preserve">Run </w:t>
       </w:r>
-      <w:r>
-        <w:t>SpecEditor (</w:t>
-      </w:r>
+      <w:proofErr w:type="spellStart"/>
+      <w:r>
+        <w:t>SpecEditor</w:t>
+      </w:r>
+      <w:proofErr w:type="spellEnd"/>
+      <w:r>
+        <w:t xml:space="preserve"> (</w:t>
+      </w:r>
+      <w:proofErr w:type="spellStart"/>
       <w:r>
         <w:t>specEditor.py</w:t>
       </w:r>
+      <w:proofErr w:type="spellEnd"/>
       <w:r>
         <w:t>)</w:t>
       </w:r>
@@ -464,11 +735,16 @@
       </w:r>
     </w:p>
     <w:p>
+      <w:proofErr w:type="gramStart"/>
       <w:r>
         <w:t>Import a robot by File &gt;&gt; Import &gt;&gt; Robot Description file</w:t>
       </w:r>
       <w:r>
-        <w:t xml:space="preserve">. The program will show all sensors and actions available for the robot. </w:t>
+        <w:t>.</w:t>
+      </w:r>
+      <w:proofErr w:type="gramEnd"/>
+      <w:r>
+        <w:t xml:space="preserve"> The program will show all sensors and actions available for the robot. </w:t>
       </w:r>
       <w:r>
         <w:t>You can uncheck</w:t>
@@ -509,10 +785,18 @@
         <w:t>Open up</w:t>
       </w:r>
       <w:r>
-        <w:t xml:space="preserve"> RegionE</w:t>
-      </w:r>
-      <w:r>
-        <w:t>ditor by press</w:t>
+        <w:t xml:space="preserve"> </w:t>
+      </w:r>
+      <w:proofErr w:type="spellStart"/>
+      <w:r>
+        <w:t>RegionE</w:t>
+      </w:r>
+      <w:r>
+        <w:t>ditor</w:t>
+      </w:r>
+      <w:proofErr w:type="spellEnd"/>
+      <w:r>
+        <w:t xml:space="preserve"> by press</w:t>
       </w:r>
       <w:r>
         <w:t>ing</w:t>
@@ -539,7 +823,15 @@
         <w:t xml:space="preserve">region file by File &gt;&gt; Import &gt;&gt; Region file. </w:t>
       </w:r>
       <w:r>
-        <w:t xml:space="preserve"> SpecEditor will update its region proposition list to reflect this new workspace. </w:t>
+        <w:t xml:space="preserve"> </w:t>
+      </w:r>
+      <w:proofErr w:type="spellStart"/>
+      <w:r>
+        <w:t>SpecEditor</w:t>
+      </w:r>
+      <w:proofErr w:type="spellEnd"/>
+      <w:r>
+        <w:t xml:space="preserve"> will update its region proposition list to reflect this new workspace. </w:t>
       </w:r>
       <w:r>
         <w:t xml:space="preserve"> Make sure </w:t>
@@ -592,11 +884,16 @@
       </w:r>
     </w:p>
     <w:p>
+      <w:proofErr w:type="gramStart"/>
       <w:r>
         <w:t xml:space="preserve">Compile the specification to an automaton </w:t>
       </w:r>
       <w:r>
-        <w:t>by Run &gt;&gt; Compile. If the log at the bottom part shows “Automation Successfully Synthesized”, your specifications are ready for experiment. Otherwise, please check your spe</w:t>
+        <w:t>by Run &gt;&gt; Compile.</w:t>
+      </w:r>
+      <w:proofErr w:type="gramEnd"/>
+      <w:r>
+        <w:t xml:space="preserve"> If the log at the bottom part shows “Automation Successfully Synthesized”, your specifications are ready for experiment. Otherwise, please check your spe</w:t>
       </w:r>
       <w:r>
         <w:t>ci</w:t>
@@ -654,7 +951,15 @@
         <w:t xml:space="preserve">calibration interface </w:t>
       </w:r>
       <w:r>
-        <w:t xml:space="preserve">(note that you will need to have defined calibration points for your map in RegionEditor) </w:t>
+        <w:t xml:space="preserve">(note that you will need to have defined calibration points for your map in </w:t>
+      </w:r>
+      <w:proofErr w:type="spellStart"/>
+      <w:r>
+        <w:t>RegionEditor</w:t>
+      </w:r>
+      <w:proofErr w:type="spellEnd"/>
+      <w:r>
+        <w:t xml:space="preserve">) </w:t>
       </w:r>
       <w:r>
         <w:t>and follow the instructions to</w:t>
@@ -697,7 +1002,15 @@
     </w:p>
     <w:p>
       <w:r>
-        <w:t xml:space="preserve">Before you run the experiment, please save the project file by File &gt;&gt; Save. </w:t>
+        <w:t xml:space="preserve">Before you run the experiment, please save the project file by File &gt;&gt; </w:t>
+      </w:r>
+      <w:proofErr w:type="gramStart"/>
+      <w:r>
+        <w:t>Save</w:t>
+      </w:r>
+      <w:proofErr w:type="gramEnd"/>
+      <w:r>
+        <w:t xml:space="preserve">. </w:t>
       </w:r>
     </w:p>
     <w:p>
@@ -722,8 +1035,13 @@
     </w:p>
     <w:p>
       <w:r>
-        <w:t>Thank you for choosing LTLMoP</w:t>
-      </w:r>
+        <w:t xml:space="preserve">Thank you for choosing </w:t>
+      </w:r>
+      <w:proofErr w:type="spellStart"/>
+      <w:r>
+        <w:t>LTLMoP</w:t>
+      </w:r>
+      <w:proofErr w:type="spellEnd"/>
     </w:p>
     <w:p>
       <w:r>
@@ -740,6 +1058,27 @@
     </w:sectPr>
   </w:body>
 </w:document>
+</file>
+
+<file path=word/footnotes.xml><?xml version="1.0" encoding="utf-8"?>
+<w:footnotes xmlns:mv="urn:schemas-microsoft-com:mac:vml" xmlns:mo="http://schemas.microsoft.com/office/mac/office/2008/main" xmlns:ve="http://schemas.openxmlformats.org/markup-compatibility/2006" xmlns:o="urn:schemas-microsoft-com:office:office" xmlns:r="http://schemas.openxmlformats.org/officeDocument/2006/relationships" xmlns:m="http://schemas.openxmlformats.org/officeDocument/2006/math" xmlns:v="urn:schemas-microsoft-com:vml" xmlns:w10="urn:schemas-microsoft-com:office:word" xmlns:w="http://schemas.openxmlformats.org/wordprocessingml/2006/main" xmlns:wne="http://schemas.microsoft.com/office/word/2006/wordml" xmlns:wp="http://schemas.openxmlformats.org/drawingml/2006/wordprocessingDrawing">
+  <w:footnote w:id="0">
+    <w:p>
+      <w:pPr>
+        <w:pStyle w:val="FootnoteText"/>
+      </w:pPr>
+      <w:r>
+        <w:rPr>
+          <w:rStyle w:val="FootnoteReference"/>
+        </w:rPr>
+        <w:footnoteRef/>
+      </w:r>
+      <w:r>
+        <w:t xml:space="preserve"> However, be forewarned that Player/Stage may be difficult to get working with Windows.  (This is not important, of course, if you have no interest in interfacing with Player/Stage).</w:t>
+      </w:r>
+    </w:p>
+  </w:footnote>
+</w:footnotes>
 </file>
 
 <file path=word/numbering.xml><?xml version="1.0" encoding="utf-8"?>
@@ -769,7 +1108,7 @@
         <w:ind w:left="1440" w:hanging="360"/>
       </w:pPr>
       <w:rPr>
-        <w:rFonts w:ascii="Courier New" w:hAnsi="Courier New" w:cs="Symbol" w:hint="default"/>
+        <w:rFonts w:ascii="Courier New" w:hAnsi="Courier New" w:cs="Courier New" w:hint="default"/>
       </w:rPr>
     </w:lvl>
     <w:lvl w:ilvl="2" w:tplc="04090005" w:tentative="1">
@@ -805,7 +1144,7 @@
         <w:ind w:left="3600" w:hanging="360"/>
       </w:pPr>
       <w:rPr>
-        <w:rFonts w:ascii="Courier New" w:hAnsi="Courier New" w:cs="Symbol" w:hint="default"/>
+        <w:rFonts w:ascii="Courier New" w:hAnsi="Courier New" w:cs="Courier New" w:hint="default"/>
       </w:rPr>
     </w:lvl>
     <w:lvl w:ilvl="5" w:tplc="04090005" w:tentative="1">
@@ -841,7 +1180,7 @@
         <w:ind w:left="5760" w:hanging="360"/>
       </w:pPr>
       <w:rPr>
-        <w:rFonts w:ascii="Courier New" w:hAnsi="Courier New" w:cs="Symbol" w:hint="default"/>
+        <w:rFonts w:ascii="Courier New" w:hAnsi="Courier New" w:cs="Courier New" w:hint="default"/>
       </w:rPr>
     </w:lvl>
     <w:lvl w:ilvl="8" w:tplc="04090005" w:tentative="1">
@@ -954,6 +1293,7 @@
   </w:style>
   <w:style w:type="character" w:default="1" w:styleId="DefaultParagraphFont">
     <w:name w:val="Default Paragraph Font"/>
+    <w:semiHidden/>
     <w:unhideWhenUsed/>
   </w:style>
   <w:style w:type="table" w:default="1" w:styleId="TableNormal">
@@ -1038,6 +1378,37 @@
       <w:b/>
       <w:bCs/>
       <w:color w:val="4F81BD" w:themeColor="accent1"/>
+    </w:rPr>
+  </w:style>
+  <w:style w:type="paragraph" w:styleId="FootnoteText">
+    <w:name w:val="footnote text"/>
+    <w:basedOn w:val="Normal"/>
+    <w:link w:val="FootnoteTextChar"/>
+    <w:rsid w:val="005704E0"/>
+    <w:pPr>
+      <w:spacing w:after="0" w:line="240" w:lineRule="auto"/>
+    </w:pPr>
+    <w:rPr>
+      <w:sz w:val="24"/>
+      <w:szCs w:val="24"/>
+    </w:rPr>
+  </w:style>
+  <w:style w:type="character" w:customStyle="1" w:styleId="FootnoteTextChar">
+    <w:name w:val="Footnote Text Char"/>
+    <w:basedOn w:val="DefaultParagraphFont"/>
+    <w:link w:val="FootnoteText"/>
+    <w:rsid w:val="005704E0"/>
+    <w:rPr>
+      <w:sz w:val="24"/>
+      <w:szCs w:val="24"/>
+    </w:rPr>
+  </w:style>
+  <w:style w:type="character" w:styleId="FootnoteReference">
+    <w:name w:val="footnote reference"/>
+    <w:basedOn w:val="DefaultParagraphFont"/>
+    <w:rsid w:val="005704E0"/>
+    <w:rPr>
+      <w:vertAlign w:val="superscript"/>
     </w:rPr>
   </w:style>
 </w:styles>

</xml_diff>

<commit_message>
Added reference to Troubleshooting wiki page in installation guide.
</commit_message>
<xml_diff>
--- a/doc/tutorial.docx
+++ b/doc/tutorial.docx
@@ -663,7 +663,26 @@
         <w:t xml:space="preserve">On Windows: </w:t>
       </w:r>
       <w:r>
-        <w:t>Create a folder somewhere, right-click on it and do an SVN checkout of http://ltlmop.googlecode.com/svn/trunk/</w:t>
+        <w:t xml:space="preserve">Create a folder somewhere, right-click on it and do an SVN checkout of </w:t>
+      </w:r>
+      <w:hyperlink r:id="rId11" w:history="1">
+        <w:r>
+          <w:rPr>
+            <w:rStyle w:val="Hyperlink"/>
+          </w:rPr>
+          <w:t>http://ltlmop.googlecode.com/svn/trunk/</w:t>
+        </w:r>
+      </w:hyperlink>
+    </w:p>
+    <w:p>
+      <w:r>
+        <w:t xml:space="preserve">For answers to commonly encountered problems during installation, please see the Troubleshooting section on the Google Code wiki: </w:t>
+      </w:r>
+      <w:r>
+        <w:t>http://code.google.com/p/ltlmop/wiki/TroubleshootingAndFAQ</w:t>
+      </w:r>
+      <w:r>
+        <w:t>.</w:t>
       </w:r>
     </w:p>
     <w:p>

</xml_diff>